<commit_message>
Cambios a Marcos Bombalas
Cambios documentacion
</commit_message>
<xml_diff>
--- a/Fase 1/Evidencias Grupales/1.5_GuiaEstudiante_Fase 1_Definicion Proyecto APT (Español).docx
+++ b/Fase 1/Evidencias Grupales/1.5_GuiaEstudiante_Fase 1_Definicion Proyecto APT (Español).docx
@@ -5901,7 +5901,7 @@
     <w:tbl>
       <w:tblPr>
         <w:tblStyle w:val="Table14"/>
-        <w:tblW w:w="10200.0" w:type="dxa"/>
+        <w:tblW w:w="10185.0" w:type="dxa"/>
         <w:jc w:val="center"/>
         <w:tblBorders>
           <w:top w:color="bfbfbf" w:space="0" w:sz="4" w:val="single"/>
@@ -5915,7 +5915,7 @@
         <w:tblLook w:val="0400"/>
       </w:tblPr>
       <w:tblGrid>
-        <w:gridCol w:w="1500"/>
+        <w:gridCol w:w="1485"/>
         <w:gridCol w:w="1410"/>
         <w:gridCol w:w="1305"/>
         <w:gridCol w:w="1410"/>
@@ -5924,7 +5924,7 @@
         <w:gridCol w:w="1545"/>
         <w:tblGridChange w:id="0">
           <w:tblGrid>
-            <w:gridCol w:w="1500"/>
+            <w:gridCol w:w="1485"/>
             <w:gridCol w:w="1410"/>
             <w:gridCol w:w="1305"/>
             <w:gridCol w:w="1410"/>
@@ -10949,7 +10949,7 @@
                 <w:szCs w:val="18"/>
                 <w:rtl w:val="0"/>
               </w:rPr>
-              <w:t xml:space="preserve">DESARROLLAR LA TRANSFORMACIÓN DE GRANDES VOLÚMENES DE DATOS PARA LA</w:t>
+              <w:t xml:space="preserve">OFRECER PROPUESTAS DE SOLUCIÓN INFORMÁTICA ANALIZANDO DE FORMA</w:t>
             </w:r>
           </w:p>
           <w:p>
@@ -10971,7 +10971,7 @@
                 <w:szCs w:val="18"/>
                 <w:rtl w:val="0"/>
               </w:rPr>
-              <w:t xml:space="preserve">OBTENCIÓN DE INFORMACIÓN Y CONOCIMIENTO DE LA ORGANIZACIÓN A FIN DE</w:t>
+              <w:t xml:space="preserve">INTEGRAL LOS PROCESOS DE ACUERDO A LOS REQUERIMIENTOS DE LA</w:t>
             </w:r>
           </w:p>
           <w:p>
@@ -10993,29 +10993,7 @@
                 <w:szCs w:val="18"/>
                 <w:rtl w:val="0"/>
               </w:rPr>
-              <w:t xml:space="preserve">APOYAR LA TOMA DE DECISIONES Y LA MEJORA DE LOS PROCESOS DE NEGOCIOS, DE</w:t>
-            </w:r>
-          </w:p>
-          <w:p>
-            <w:pPr>
-              <w:spacing w:after="240" w:lineRule="auto"/>
-              <w:jc w:val="both"/>
-              <w:rPr>
-                <w:i w:val="1"/>
-                <w:color w:val="548dd4"/>
-                <w:sz w:val="18"/>
-                <w:szCs w:val="18"/>
-              </w:rPr>
-            </w:pPr>
-            <w:r>
-              <w:rPr>
-                <w:i w:val="1"/>
-                <w:color w:val="548dd4"/>
-                <w:sz w:val="18"/>
-                <w:szCs w:val="18"/>
-                <w:rtl w:val="0"/>
-              </w:rPr>
-              <w:t xml:space="preserve">ACUERDO A LAS NECESIDADES DE LA ORGANIZACIÓN.</w:t>
+              <w:t xml:space="preserve">ORGANIZACIÓN.</w:t>
             </w:r>
           </w:p>
           <w:p>
@@ -11468,7 +11446,7 @@
                 <w:szCs w:val="18"/>
                 <w:rtl w:val="0"/>
               </w:rPr>
-              <w:t xml:space="preserve">DESARROLLAR LA TRANSFORMACIÓN DE GRANDES VOLÚMENES DE DATOS PARA LA</w:t>
+              <w:t xml:space="preserve">REALIZAR PRUEBAS DE CERTIFICACIÓN TANTO DE LOS PRODUCTOS COMO DE LOS</w:t>
             </w:r>
           </w:p>
           <w:p>
@@ -11490,51 +11468,7 @@
                 <w:szCs w:val="18"/>
                 <w:rtl w:val="0"/>
               </w:rPr>
-              <w:t xml:space="preserve">OBTENCIÓN DE INFORMACIÓN Y CONOCIMIENTO DE LA ORGANIZACIÓN A FIN DE</w:t>
-            </w:r>
-          </w:p>
-          <w:p>
-            <w:pPr>
-              <w:spacing w:after="240" w:lineRule="auto"/>
-              <w:jc w:val="both"/>
-              <w:rPr>
-                <w:i w:val="1"/>
-                <w:color w:val="548dd4"/>
-                <w:sz w:val="18"/>
-                <w:szCs w:val="18"/>
-              </w:rPr>
-            </w:pPr>
-            <w:r>
-              <w:rPr>
-                <w:i w:val="1"/>
-                <w:color w:val="548dd4"/>
-                <w:sz w:val="18"/>
-                <w:szCs w:val="18"/>
-                <w:rtl w:val="0"/>
-              </w:rPr>
-              <w:t xml:space="preserve">APOYAR LA TOMA DE DECISIONES Y LA MEJORA DE LOS PROCESOS DE NEGOCIOS, DE</w:t>
-            </w:r>
-          </w:p>
-          <w:p>
-            <w:pPr>
-              <w:spacing w:after="240" w:lineRule="auto"/>
-              <w:jc w:val="both"/>
-              <w:rPr>
-                <w:i w:val="1"/>
-                <w:color w:val="548dd4"/>
-                <w:sz w:val="18"/>
-                <w:szCs w:val="18"/>
-              </w:rPr>
-            </w:pPr>
-            <w:r>
-              <w:rPr>
-                <w:i w:val="1"/>
-                <w:color w:val="548dd4"/>
-                <w:sz w:val="18"/>
-                <w:szCs w:val="18"/>
-                <w:rtl w:val="0"/>
-              </w:rPr>
-              <w:t xml:space="preserve">ACUERDO A LAS NECESIDADES DE LA ORGANIZACIÓN.</w:t>
+              <w:t xml:space="preserve">PROCESOS UTILIZANDO BUENAS PRÁCTICAS DEFINIDAS POR LA INDUSTRIA.</w:t>
             </w:r>
           </w:p>
           <w:p>
@@ -11784,7 +11718,7 @@
                 <w:szCs w:val="18"/>
                 <w:rtl w:val="0"/>
               </w:rPr>
-              <w:t xml:space="preserve">70 horas</w:t>
+              <w:t xml:space="preserve">60 horas</w:t>
             </w:r>
             <w:r>
               <w:rPr>
@@ -11914,7 +11848,7 @@
                 <w:szCs w:val="18"/>
                 <w:rtl w:val="0"/>
               </w:rPr>
-              <w:t xml:space="preserve">PROGRAMAR CONSULTAS O RUTINAS PARA MANIPULAR INFORMACIÓN DE UNA BASE</w:t>
+              <w:t xml:space="preserve">CONSTRUIR EL MODELO ARQUITECTÓNICO DE UNA SOLUCIÓN SISTÉMICA QUE</w:t>
             </w:r>
           </w:p>
           <w:p>
@@ -11936,7 +11870,29 @@
                 <w:szCs w:val="18"/>
                 <w:rtl w:val="0"/>
               </w:rPr>
-              <w:t xml:space="preserve">DE DATOS DE ACUERDO A LOS REQUERIMIENTOS DE LA ORGANIZACIÓN.</w:t>
+              <w:t xml:space="preserve">SOPORTE LOS PROCESOS DE NEGOCIO DE ACUERDO LOS REQUERIMIENTOS DE LA</w:t>
+            </w:r>
+          </w:p>
+          <w:p>
+            <w:pPr>
+              <w:spacing w:after="240" w:lineRule="auto"/>
+              <w:jc w:val="both"/>
+              <w:rPr>
+                <w:i w:val="1"/>
+                <w:color w:val="548dd4"/>
+                <w:sz w:val="18"/>
+                <w:szCs w:val="18"/>
+              </w:rPr>
+            </w:pPr>
+            <w:r>
+              <w:rPr>
+                <w:i w:val="1"/>
+                <w:color w:val="548dd4"/>
+                <w:sz w:val="18"/>
+                <w:szCs w:val="18"/>
+                <w:rtl w:val="0"/>
+              </w:rPr>
+              <w:t xml:space="preserve">ORGANIZACIÓN Y ESTÁNDARES INDUSTRIA..</w:t>
             </w:r>
           </w:p>
         </w:tc>
@@ -12155,7 +12111,7 @@
                 <w:szCs w:val="18"/>
                 <w:rtl w:val="0"/>
               </w:rPr>
-              <w:t xml:space="preserve">60 horas</w:t>
+              <w:t xml:space="preserve">70 horas</w:t>
             </w:r>
             <w:r>
               <w:rPr>
@@ -12274,7 +12230,7 @@
                 <w:szCs w:val="18"/>
                 <w:rtl w:val="0"/>
               </w:rPr>
-              <w:t xml:space="preserve">CONSTRUIR PROGRAMAS Y RUTINAS DE VARIADA COMPLEJIDAD PARA DAR SOLUCIÓN</w:t>
+              <w:t xml:space="preserve">DESARROLLAR UNA SOLUCIÓN DE SOFTWARE UTILIZANDO TÉCNICAS QUE PERMITAN</w:t>
             </w:r>
           </w:p>
           <w:p>
@@ -12296,7 +12252,7 @@
                 <w:szCs w:val="18"/>
                 <w:rtl w:val="0"/>
               </w:rPr>
-              <w:t xml:space="preserve">A REQUERIMIENTOS DE LA ORGANIZACIÓN, ACORDES A TECNOLOGÍAS DE MERCADO Y</w:t>
+              <w:t xml:space="preserve">SISTEMATIZAR EL PROCESO DE DESARROLLO Y MANTENIMIENTO, ASEGURANDO EL</w:t>
             </w:r>
           </w:p>
           <w:p>
@@ -12318,7 +12274,7 @@
                 <w:szCs w:val="18"/>
                 <w:rtl w:val="0"/>
               </w:rPr>
-              <w:t xml:space="preserve">UTILIZANDO BUENAS PRÁCTICAS DE CODIFICACIÓN</w:t>
+              <w:t xml:space="preserve">LOGRO DE LOS OBJETIVOS.</w:t>
             </w:r>
           </w:p>
           <w:p>
@@ -12383,7 +12339,7 @@
                 <w:szCs w:val="18"/>
                 <w:rtl w:val="0"/>
               </w:rPr>
-              <w:t xml:space="preserve">Desarrollo de menús iniciales en Godot.</w:t>
+              <w:t xml:space="preserve">Desarrollo de menús y lógica en Godot.</w:t>
             </w:r>
           </w:p>
           <w:p>
@@ -12523,7 +12479,7 @@
                 <w:szCs w:val="18"/>
                 <w:rtl w:val="0"/>
               </w:rPr>
-              <w:t xml:space="preserve">50 horas</w:t>
+              <w:t xml:space="preserve">100 horas</w:t>
             </w:r>
             <w:r>
               <w:rPr>
@@ -12653,7 +12609,7 @@
                 <w:szCs w:val="18"/>
                 <w:rtl w:val="0"/>
               </w:rPr>
-              <w:t xml:space="preserve">REALIZAR PRUEBAS DE CERTIFICACIÓN TANTO DE LOS PRODUCTOS COMO DE LOS</w:t>
+              <w:t xml:space="preserve">CONSTRUIR PROGRAMAS Y RUTINAS DE VARIADA COMPLEJIDAD PARA DAR SOLUCIÓN</w:t>
             </w:r>
           </w:p>
           <w:p>
@@ -12675,7 +12631,95 @@
                 <w:szCs w:val="18"/>
                 <w:rtl w:val="0"/>
               </w:rPr>
-              <w:t xml:space="preserve">PROCESOS UTILIZANDO BUENAS PRÁCTICAS DEFINIDAS POR LA INDUSTRIA.</w:t>
+              <w:t xml:space="preserve">A REQUERIMIENTOS DE LA ORGANIZACIÓN, ACORDES A TECNOLOGÍAS DE MERCADO Y</w:t>
+            </w:r>
+          </w:p>
+          <w:p>
+            <w:pPr>
+              <w:spacing w:after="240" w:lineRule="auto"/>
+              <w:jc w:val="both"/>
+              <w:rPr>
+                <w:i w:val="1"/>
+                <w:color w:val="548dd4"/>
+                <w:sz w:val="18"/>
+                <w:szCs w:val="18"/>
+              </w:rPr>
+            </w:pPr>
+            <w:r>
+              <w:rPr>
+                <w:i w:val="1"/>
+                <w:color w:val="548dd4"/>
+                <w:sz w:val="18"/>
+                <w:szCs w:val="18"/>
+                <w:rtl w:val="0"/>
+              </w:rPr>
+              <w:t xml:space="preserve">UTILIZANDO BUENAS PRÁCTICAS DE CODIFICACIÓN.</w:t>
+            </w:r>
+          </w:p>
+          <w:p>
+            <w:pPr>
+              <w:spacing w:after="240" w:lineRule="auto"/>
+              <w:jc w:val="both"/>
+              <w:rPr>
+                <w:i w:val="1"/>
+                <w:color w:val="548dd4"/>
+                <w:sz w:val="18"/>
+                <w:szCs w:val="18"/>
+              </w:rPr>
+            </w:pPr>
+            <w:r>
+              <w:rPr>
+                <w:i w:val="1"/>
+                <w:color w:val="548dd4"/>
+                <w:sz w:val="18"/>
+                <w:szCs w:val="18"/>
+                <w:rtl w:val="0"/>
+              </w:rPr>
+              <w:t xml:space="preserve">IMPLEMENTAR SOLUCIONES SISTÉMICAS INTEGRALES PARA AUTOMATIZAR U</w:t>
+            </w:r>
+          </w:p>
+          <w:p>
+            <w:pPr>
+              <w:spacing w:after="240" w:lineRule="auto"/>
+              <w:jc w:val="both"/>
+              <w:rPr>
+                <w:i w:val="1"/>
+                <w:color w:val="548dd4"/>
+                <w:sz w:val="18"/>
+                <w:szCs w:val="18"/>
+              </w:rPr>
+            </w:pPr>
+            <w:r>
+              <w:rPr>
+                <w:i w:val="1"/>
+                <w:color w:val="548dd4"/>
+                <w:sz w:val="18"/>
+                <w:szCs w:val="18"/>
+                <w:rtl w:val="0"/>
+              </w:rPr>
+              <w:t xml:space="preserve">OPTIMIZAR PROCESOS DE NEGOCIO DE ACUERDO A LAS NECESIDADES DE LA</w:t>
+            </w:r>
+          </w:p>
+          <w:p>
+            <w:pPr>
+              <w:spacing w:after="240" w:lineRule="auto"/>
+              <w:jc w:val="both"/>
+              <w:rPr>
+                <w:i w:val="1"/>
+                <w:color w:val="548dd4"/>
+                <w:sz w:val="18"/>
+                <w:szCs w:val="18"/>
+              </w:rPr>
+            </w:pPr>
+            <w:r>
+              <w:rPr>
+                <w:i w:val="1"/>
+                <w:color w:val="548dd4"/>
+                <w:sz w:val="18"/>
+                <w:szCs w:val="18"/>
+                <w:rtl w:val="0"/>
+              </w:rPr>
+              <w:t xml:space="preserve">ORGANIZACIÓN.</w:t>
             </w:r>
           </w:p>
           <w:p>
@@ -12950,7 +12994,7 @@
                 <w:szCs w:val="18"/>
                 <w:rtl w:val="0"/>
               </w:rPr>
-              <w:t xml:space="preserve">100 horas</w:t>
+              <w:t xml:space="preserve">50 horas</w:t>
             </w:r>
             <w:r>
               <w:rPr>

</xml_diff>